<commit_message>
start signals of sprint 037
</commit_message>
<xml_diff>
--- a/Ontwerp/Sprint 37.docx
+++ b/Ontwerp/Sprint 37.docx
@@ -242,6 +242,161 @@
       </w:r>
     </w:p>
     <w:p/>
+    <w:p/>
+    <w:p>
+      <w:pPr>
+        <w:pStyle w:val="Kop2"/>
+      </w:pPr>
+      <w:r>
+        <w:t>W003 Signalen van indicatoren genereren en tonen</w:t>
+      </w:r>
+    </w:p>
+    <w:p/>
+    <w:p>
+      <w:r>
+        <w:t>Allereerst: de signalen bij de verschillende indicatoren zijn bekend en komen op verschillende manieren tot stand. We beginnen met de MACD:</w:t>
+      </w:r>
+    </w:p>
+    <w:p/>
+    <w:p>
+      <w:hyperlink r:id="rId5" w:history="1">
+        <w:r>
+          <w:rPr>
+            <w:rStyle w:val="Hyperlink"/>
+          </w:rPr>
+          <w:t>https://www.investopedia.com/terms/m/macd.asp</w:t>
+        </w:r>
+      </w:hyperlink>
+    </w:p>
+    <w:p/>
+    <w:p>
+      <w:r>
+        <w:t>Macd signaal: trendvolgend.</w:t>
+      </w:r>
+      <w:r>
+        <w:br/>
+      </w:r>
+    </w:p>
+    <w:p>
+      <w:r>
+        <w:t xml:space="preserve">MACD is EMA12 - EMA26 (standaard). </w:t>
+      </w:r>
+    </w:p>
+    <w:p>
+      <w:r>
+        <w:t xml:space="preserve">Signaallijn is de EMA9 hiervan. </w:t>
+      </w:r>
+    </w:p>
+    <w:p/>
+    <w:p>
+      <w:r>
+        <w:t>Oplopende MACD lijn is positieve trend, neergaande MACD lijn is negatieve trend.</w:t>
+      </w:r>
+    </w:p>
+    <w:p/>
+    <w:tbl>
+      <w:tblPr>
+        <w:tblStyle w:val="Tabelraster"/>
+        <w:tblW w:w="0" w:type="auto"/>
+        <w:tblLook w:val="04A0" w:firstRow="1" w:lastRow="0" w:firstColumn="1" w:lastColumn="0" w:noHBand="0" w:noVBand="1"/>
+      </w:tblPr>
+      <w:tblGrid>
+        <w:gridCol w:w="4531"/>
+        <w:gridCol w:w="4531"/>
+      </w:tblGrid>
+      <w:tr>
+        <w:tc>
+          <w:tcPr>
+            <w:tcW w:w="4531" w:type="dxa"/>
+          </w:tcPr>
+          <w:p>
+            <w:r>
+              <w:t xml:space="preserve">Koopsignaal: </w:t>
+            </w:r>
+          </w:p>
+          <w:p/>
+        </w:tc>
+        <w:tc>
+          <w:tcPr>
+            <w:tcW w:w="4531" w:type="dxa"/>
+          </w:tcPr>
+          <w:p>
+            <w:r>
+              <w:t>de MACD lijn doorkruist de signaallijn opwaarts</w:t>
+            </w:r>
+          </w:p>
+        </w:tc>
+      </w:tr>
+      <w:tr>
+        <w:tc>
+          <w:tcPr>
+            <w:tcW w:w="4531" w:type="dxa"/>
+          </w:tcPr>
+          <w:p>
+            <w:r>
+              <w:t>Verkoopsignaal:</w:t>
+            </w:r>
+          </w:p>
+        </w:tc>
+        <w:tc>
+          <w:tcPr>
+            <w:tcW w:w="4531" w:type="dxa"/>
+          </w:tcPr>
+          <w:p>
+            <w:r>
+              <w:t>de MACD lijn doorkruist de signaallijn neerwaarts</w:t>
+            </w:r>
+          </w:p>
+        </w:tc>
+      </w:tr>
+    </w:tbl>
+    <w:p/>
+    <w:p>
+      <w:r>
+        <w:t>Kwaliteitsgegevens:</w:t>
+      </w:r>
+    </w:p>
+    <w:tbl>
+      <w:tblPr>
+        <w:tblStyle w:val="Tabelraster"/>
+        <w:tblW w:w="0" w:type="auto"/>
+        <w:tblLook w:val="04A0" w:firstRow="1" w:lastRow="0" w:firstColumn="1" w:lastColumn="0" w:noHBand="0" w:noVBand="1"/>
+      </w:tblPr>
+      <w:tblGrid>
+        <w:gridCol w:w="4531"/>
+        <w:gridCol w:w="4531"/>
+      </w:tblGrid>
+      <w:tr>
+        <w:tc>
+          <w:tcPr>
+            <w:tcW w:w="4531" w:type="dxa"/>
+          </w:tcPr>
+          <w:p>
+            <w:r>
+              <w:t>Kracht van de trend:</w:t>
+            </w:r>
+          </w:p>
+        </w:tc>
+        <w:tc>
+          <w:tcPr>
+            <w:tcW w:w="4531" w:type="dxa"/>
+          </w:tcPr>
+          <w:p>
+            <w:r>
+              <w:t>afstand tussen signaallijn en MACD lijn</w:t>
+            </w:r>
+            <w:r>
+              <w:t xml:space="preserve"> groter dan is de kracht van de trend groter. Wordt in de grafiek vaak weergegeven in de vorm van een histogram onder de MACD</w:t>
+            </w:r>
+          </w:p>
+        </w:tc>
+      </w:tr>
+    </w:tbl>
+    <w:p>
+      <w:r>
+        <w:br/>
+      </w:r>
+    </w:p>
     <w:p/>
     <w:p/>
     <w:p/>
@@ -792,6 +947,28 @@
       <w:szCs w:val="32"/>
     </w:rPr>
   </w:style>
+  <w:style w:type="paragraph" w:styleId="Kop2">
+    <w:name w:val="heading 2"/>
+    <w:basedOn w:val="Standaard"/>
+    <w:next w:val="Standaard"/>
+    <w:link w:val="Kop2Char"/>
+    <w:uiPriority w:val="9"/>
+    <w:unhideWhenUsed/>
+    <w:qFormat/>
+    <w:rsid w:val="00225872"/>
+    <w:pPr>
+      <w:keepNext/>
+      <w:keepLines/>
+      <w:spacing w:before="40"/>
+      <w:outlineLvl w:val="1"/>
+    </w:pPr>
+    <w:rPr>
+      <w:rFonts w:asciiTheme="majorHAnsi" w:eastAsiaTheme="majorEastAsia" w:hAnsiTheme="majorHAnsi" w:cstheme="majorBidi"/>
+      <w:color w:val="2F5496" w:themeColor="accent1" w:themeShade="BF"/>
+      <w:sz w:val="26"/>
+      <w:szCs w:val="26"/>
+    </w:rPr>
+  </w:style>
   <w:style w:type="character" w:default="1" w:styleId="Standaardalinea-lettertype">
     <w:name w:val="Default Paragraph Font"/>
     <w:uiPriority w:val="1"/>
@@ -842,6 +1019,58 @@
       <w:ind w:left="720"/>
       <w:contextualSpacing/>
     </w:pPr>
+  </w:style>
+  <w:style w:type="character" w:customStyle="1" w:styleId="Kop2Char">
+    <w:name w:val="Kop 2 Char"/>
+    <w:basedOn w:val="Standaardalinea-lettertype"/>
+    <w:link w:val="Kop2"/>
+    <w:uiPriority w:val="9"/>
+    <w:rsid w:val="00225872"/>
+    <w:rPr>
+      <w:rFonts w:asciiTheme="majorHAnsi" w:eastAsiaTheme="majorEastAsia" w:hAnsiTheme="majorHAnsi" w:cstheme="majorBidi"/>
+      <w:color w:val="2F5496" w:themeColor="accent1" w:themeShade="BF"/>
+      <w:sz w:val="26"/>
+      <w:szCs w:val="26"/>
+    </w:rPr>
+  </w:style>
+  <w:style w:type="table" w:styleId="Tabelraster">
+    <w:name w:val="Table Grid"/>
+    <w:basedOn w:val="Standaardtabel"/>
+    <w:uiPriority w:val="39"/>
+    <w:rsid w:val="00225872"/>
+    <w:tblPr>
+      <w:tblBorders>
+        <w:top w:val="single" w:sz="4" w:space="0" w:color="auto"/>
+        <w:left w:val="single" w:sz="4" w:space="0" w:color="auto"/>
+        <w:bottom w:val="single" w:sz="4" w:space="0" w:color="auto"/>
+        <w:right w:val="single" w:sz="4" w:space="0" w:color="auto"/>
+        <w:insideH w:val="single" w:sz="4" w:space="0" w:color="auto"/>
+        <w:insideV w:val="single" w:sz="4" w:space="0" w:color="auto"/>
+      </w:tblBorders>
+    </w:tblPr>
+  </w:style>
+  <w:style w:type="character" w:styleId="Hyperlink">
+    <w:name w:val="Hyperlink"/>
+    <w:basedOn w:val="Standaardalinea-lettertype"/>
+    <w:uiPriority w:val="99"/>
+    <w:unhideWhenUsed/>
+    <w:rsid w:val="00902FDC"/>
+    <w:rPr>
+      <w:color w:val="0563C1" w:themeColor="hyperlink"/>
+      <w:u w:val="single"/>
+    </w:rPr>
+  </w:style>
+  <w:style w:type="character" w:styleId="Onopgelostemelding">
+    <w:name w:val="Unresolved Mention"/>
+    <w:basedOn w:val="Standaardalinea-lettertype"/>
+    <w:uiPriority w:val="99"/>
+    <w:semiHidden/>
+    <w:unhideWhenUsed/>
+    <w:rsid w:val="00902FDC"/>
+    <w:rPr>
+      <w:color w:val="605E5C"/>
+      <w:shd w:val="clear" w:color="auto" w:fill="E1DFDD"/>
+    </w:rPr>
   </w:style>
 </w:styles>
 </file>

</xml_diff>